<commit_message>
Create a new branch
</commit_message>
<xml_diff>
--- a/srikanth.docx
+++ b/srikanth.docx
@@ -257,7 +257,19 @@
         <w:rPr>
           <w:lang w:val="en-US"/>
         </w:rPr>
-        <w:t>Awsgop,Azure</w:t>
+        <w:t>Aws</w:t>
+      </w:r>
+      <w:r>
+        <w:rPr>
+          <w:lang w:val="en-US"/>
+        </w:rPr>
+        <w:t>,c</w:t>
+      </w:r>
+      <w:r>
+        <w:rPr>
+          <w:lang w:val="en-US"/>
+        </w:rPr>
+        <w:t>op,Azure</w:t>
       </w:r>
       <w:proofErr w:type="spellEnd"/>
     </w:p>

</xml_diff>